<commit_message>
read at num 7
</commit_message>
<xml_diff>
--- a/Git/Git_study_notes.docx
+++ b/Git/Git_study_notes.docx
@@ -2407,6 +2407,480 @@
     <w:p>
       <w:pPr>
         <w:numPr>
+          <w:ilvl w:val="0"/>
+          <w:numId w:val="0"/>
+        </w:numPr>
+        <w:jc w:val="both"/>
+        <w:rPr>
+          <w:rFonts w:hint="eastAsia" w:ascii="宋体" w:hAnsi="宋体" w:eastAsia="宋体" w:cs="宋体"/>
+          <w:lang w:val="en-US" w:eastAsia="zh-CN"/>
+        </w:rPr>
+      </w:pPr>
+      <w:r>
+        <w:rPr>
+          <w:rFonts w:hint="eastAsia" w:ascii="宋体" w:hAnsi="宋体" w:eastAsia="宋体" w:cs="宋体"/>
+          <w:lang w:val="en-US" w:eastAsia="zh-CN"/>
+        </w:rPr>
+        <w:t>6.1 原子变更集</w:t>
+      </w:r>
+    </w:p>
+    <w:p>
+      <w:pPr>
+        <w:numPr>
+          <w:ilvl w:val="0"/>
+          <w:numId w:val="0"/>
+        </w:numPr>
+        <w:jc w:val="both"/>
+        <w:rPr>
+          <w:rFonts w:hint="eastAsia" w:ascii="宋体" w:hAnsi="宋体" w:eastAsia="宋体" w:cs="宋体"/>
+          <w:lang w:val="en-US" w:eastAsia="zh-CN"/>
+        </w:rPr>
+      </w:pPr>
+      <w:r>
+        <w:rPr>
+          <w:rFonts w:hint="eastAsia" w:ascii="宋体" w:hAnsi="宋体" w:eastAsia="宋体" w:cs="宋体"/>
+          <w:lang w:val="en-US" w:eastAsia="zh-CN"/>
+        </w:rPr>
+        <w:t>在底层对象模型方面，原子性是有意义的：一张提交快照代表所有文件和目录的变更，它代表一棵树的状态，而两张提交快照之间的变更集就代表一个完整的树到树的转换。</w:t>
+      </w:r>
+    </w:p>
+    <w:p>
+      <w:pPr>
+        <w:numPr>
+          <w:ilvl w:val="0"/>
+          <w:numId w:val="0"/>
+        </w:numPr>
+        <w:jc w:val="both"/>
+        <w:rPr>
+          <w:rFonts w:hint="eastAsia" w:ascii="宋体" w:hAnsi="宋体" w:eastAsia="宋体" w:cs="宋体"/>
+          <w:lang w:val="en-US" w:eastAsia="zh-CN"/>
+        </w:rPr>
+      </w:pPr>
+      <w:r>
+        <w:rPr>
+          <w:rFonts w:hint="eastAsia" w:ascii="宋体" w:hAnsi="宋体" w:eastAsia="宋体" w:cs="宋体"/>
+          <w:lang w:val="en-US" w:eastAsia="zh-CN"/>
+        </w:rPr>
+        <w:t>Git实现原子性操作的关键原因之一：它允许你根据一些最佳实践建议来设计你的提交。</w:t>
+      </w:r>
+    </w:p>
+    <w:p>
+      <w:pPr>
+        <w:numPr>
+          <w:ilvl w:val="0"/>
+          <w:numId w:val="0"/>
+        </w:numPr>
+        <w:jc w:val="both"/>
+        <w:rPr>
+          <w:rFonts w:hint="eastAsia" w:ascii="宋体" w:hAnsi="宋体" w:eastAsia="宋体" w:cs="宋体"/>
+          <w:lang w:val="en-US" w:eastAsia="zh-CN"/>
+        </w:rPr>
+      </w:pPr>
+      <w:r>
+        <w:rPr>
+          <w:rFonts w:hint="eastAsia" w:ascii="宋体" w:hAnsi="宋体" w:eastAsia="宋体" w:cs="宋体"/>
+          <w:lang w:val="en-US" w:eastAsia="zh-CN"/>
+        </w:rPr>
+        <w:t>6.2 识别提交</w:t>
+      </w:r>
+    </w:p>
+    <w:p>
+      <w:pPr>
+        <w:numPr>
+          <w:ilvl w:val="0"/>
+          <w:numId w:val="0"/>
+        </w:numPr>
+        <w:jc w:val="both"/>
+        <w:rPr>
+          <w:rFonts w:hint="eastAsia" w:ascii="宋体" w:hAnsi="宋体" w:eastAsia="宋体" w:cs="宋体"/>
+          <w:lang w:val="en-US" w:eastAsia="zh-CN"/>
+        </w:rPr>
+      </w:pPr>
+      <w:r>
+        <w:rPr>
+          <w:rFonts w:hint="eastAsia" w:ascii="宋体" w:hAnsi="宋体" w:eastAsia="宋体" w:cs="宋体"/>
+          <w:lang w:val="en-US" w:eastAsia="zh-CN"/>
+        </w:rPr>
+        <w:t>6.2.1 绝对提交名</w:t>
+      </w:r>
+    </w:p>
+    <w:p>
+      <w:pPr>
+        <w:numPr>
+          <w:ilvl w:val="0"/>
+          <w:numId w:val="0"/>
+        </w:numPr>
+        <w:jc w:val="both"/>
+        <w:rPr>
+          <w:rFonts w:hint="eastAsia" w:ascii="宋体" w:hAnsi="宋体" w:eastAsia="宋体" w:cs="宋体"/>
+          <w:lang w:val="en-US" w:eastAsia="zh-CN"/>
+        </w:rPr>
+      </w:pPr>
+      <w:r>
+        <w:rPr>
+          <w:rFonts w:hint="eastAsia" w:ascii="宋体" w:hAnsi="宋体" w:eastAsia="宋体" w:cs="宋体"/>
+          <w:lang w:val="en-US" w:eastAsia="zh-CN"/>
+        </w:rPr>
+        <w:t>散列ID是全局唯一的</w:t>
+      </w:r>
+    </w:p>
+    <w:p>
+      <w:pPr>
+        <w:numPr>
+          <w:ilvl w:val="0"/>
+          <w:numId w:val="0"/>
+        </w:numPr>
+        <w:jc w:val="both"/>
+        <w:rPr>
+          <w:rFonts w:hint="eastAsia" w:ascii="宋体" w:hAnsi="宋体" w:eastAsia="宋体" w:cs="宋体"/>
+          <w:lang w:val="en-US" w:eastAsia="zh-CN"/>
+        </w:rPr>
+      </w:pPr>
+      <w:r>
+        <w:rPr>
+          <w:rFonts w:hint="eastAsia" w:ascii="宋体" w:hAnsi="宋体" w:eastAsia="宋体" w:cs="宋体"/>
+          <w:lang w:val="en-US" w:eastAsia="zh-CN"/>
+        </w:rPr>
+        <w:t>6.2.2 引用和符号引用</w:t>
+      </w:r>
+    </w:p>
+    <w:p>
+      <w:pPr>
+        <w:numPr>
+          <w:ilvl w:val="0"/>
+          <w:numId w:val="0"/>
+        </w:numPr>
+        <w:jc w:val="both"/>
+        <w:rPr>
+          <w:rFonts w:hint="eastAsia" w:ascii="宋体" w:hAnsi="宋体" w:eastAsia="宋体" w:cs="宋体"/>
+          <w:lang w:val="en-US" w:eastAsia="zh-CN"/>
+        </w:rPr>
+      </w:pPr>
+      <w:r>
+        <w:rPr>
+          <w:rFonts w:hint="eastAsia" w:ascii="宋体" w:hAnsi="宋体" w:eastAsia="宋体" w:cs="宋体"/>
+          <w:lang w:val="en-US" w:eastAsia="zh-CN"/>
+        </w:rPr>
+        <w:t>消除二义性的启发式算法</w:t>
+      </w:r>
+    </w:p>
+    <w:p>
+      <w:pPr>
+        <w:numPr>
+          <w:ilvl w:val="0"/>
+          <w:numId w:val="0"/>
+        </w:numPr>
+        <w:jc w:val="both"/>
+        <w:rPr>
+          <w:rFonts w:hint="eastAsia" w:ascii="宋体" w:hAnsi="宋体" w:eastAsia="宋体" w:cs="宋体"/>
+          <w:lang w:val="en-US" w:eastAsia="zh-CN"/>
+        </w:rPr>
+      </w:pPr>
+      <w:r>
+        <w:rPr>
+          <w:rFonts w:hint="eastAsia" w:ascii="宋体" w:hAnsi="宋体" w:eastAsia="宋体" w:cs="宋体"/>
+          <w:lang w:val="en-US" w:eastAsia="zh-CN"/>
+        </w:rPr>
+        <w:t>6.2.3 相对提交名</w:t>
+      </w:r>
+    </w:p>
+    <w:p>
+      <w:pPr>
+        <w:numPr>
+          <w:ilvl w:val="0"/>
+          <w:numId w:val="0"/>
+        </w:numPr>
+        <w:jc w:val="both"/>
+        <w:rPr>
+          <w:rFonts w:hint="eastAsia" w:ascii="宋体" w:hAnsi="宋体" w:eastAsia="宋体" w:cs="宋体"/>
+          <w:lang w:val="en-US" w:eastAsia="zh-CN"/>
+        </w:rPr>
+      </w:pPr>
+      <w:r>
+        <w:rPr>
+          <w:rFonts w:hint="eastAsia" w:ascii="宋体" w:hAnsi="宋体" w:eastAsia="宋体" w:cs="宋体"/>
+          <w:lang w:val="en-US" w:eastAsia="zh-CN"/>
+        </w:rPr>
+        <w:t>分支的头</w:t>
+      </w:r>
+    </w:p>
+    <w:p>
+      <w:pPr>
+        <w:numPr>
+          <w:ilvl w:val="0"/>
+          <w:numId w:val="0"/>
+        </w:numPr>
+        <w:jc w:val="both"/>
+        <w:rPr>
+          <w:rFonts w:hint="eastAsia" w:ascii="宋体" w:hAnsi="宋体" w:eastAsia="宋体" w:cs="宋体"/>
+          <w:lang w:val="en-US" w:eastAsia="zh-CN"/>
+        </w:rPr>
+      </w:pPr>
+      <w:r>
+        <w:rPr>
+          <w:rFonts w:hint="eastAsia" w:ascii="宋体" w:hAnsi="宋体" w:eastAsia="宋体" w:cs="宋体"/>
+          <w:lang w:val="en-US" w:eastAsia="zh-CN"/>
+        </w:rPr>
+        <w:t>6.3 提交历史记录</w:t>
+      </w:r>
+    </w:p>
+    <w:p>
+      <w:pPr>
+        <w:numPr>
+          <w:ilvl w:val="0"/>
+          <w:numId w:val="0"/>
+        </w:numPr>
+        <w:jc w:val="both"/>
+        <w:rPr>
+          <w:rFonts w:hint="eastAsia" w:ascii="宋体" w:hAnsi="宋体" w:eastAsia="宋体" w:cs="宋体"/>
+          <w:lang w:val="en-US" w:eastAsia="zh-CN"/>
+        </w:rPr>
+      </w:pPr>
+      <w:r>
+        <w:rPr>
+          <w:rFonts w:hint="eastAsia" w:ascii="宋体" w:hAnsi="宋体" w:eastAsia="宋体" w:cs="宋体"/>
+          <w:lang w:val="en-US" w:eastAsia="zh-CN"/>
+        </w:rPr>
+        <w:t>6.3.1查看旧提交</w:t>
+      </w:r>
+    </w:p>
+    <w:p>
+      <w:pPr>
+        <w:numPr>
+          <w:ilvl w:val="0"/>
+          <w:numId w:val="0"/>
+        </w:numPr>
+        <w:jc w:val="both"/>
+        <w:rPr>
+          <w:rFonts w:hint="eastAsia" w:ascii="宋体" w:hAnsi="宋体" w:eastAsia="宋体" w:cs="宋体"/>
+          <w:lang w:val="en-US" w:eastAsia="zh-CN"/>
+        </w:rPr>
+      </w:pPr>
+      <w:r>
+        <w:rPr>
+          <w:rFonts w:hint="eastAsia" w:ascii="宋体" w:hAnsi="宋体" w:eastAsia="宋体" w:cs="宋体"/>
+          <w:lang w:val="en-US" w:eastAsia="zh-CN"/>
+        </w:rPr>
+        <w:t>6.3.2 提交图</w:t>
+      </w:r>
+    </w:p>
+    <w:p>
+      <w:pPr>
+        <w:numPr>
+          <w:ilvl w:val="0"/>
+          <w:numId w:val="0"/>
+        </w:numPr>
+        <w:jc w:val="both"/>
+        <w:rPr>
+          <w:rFonts w:hint="eastAsia" w:ascii="宋体" w:hAnsi="宋体" w:eastAsia="宋体" w:cs="宋体"/>
+          <w:lang w:val="en-US" w:eastAsia="zh-CN"/>
+        </w:rPr>
+      </w:pPr>
+      <w:r>
+        <w:rPr>
+          <w:rFonts w:hint="eastAsia" w:ascii="宋体" w:hAnsi="宋体" w:eastAsia="宋体" w:cs="宋体"/>
+          <w:lang w:val="en-US" w:eastAsia="zh-CN"/>
+        </w:rPr>
+        <w:t>6.3.3 提交范围</w:t>
+      </w:r>
+    </w:p>
+    <w:p>
+      <w:pPr>
+        <w:numPr>
+          <w:ilvl w:val="0"/>
+          <w:numId w:val="0"/>
+        </w:numPr>
+        <w:jc w:val="both"/>
+        <w:rPr>
+          <w:rFonts w:hint="eastAsia" w:ascii="宋体" w:hAnsi="宋体" w:eastAsia="宋体" w:cs="宋体"/>
+          <w:lang w:val="en-US" w:eastAsia="zh-CN"/>
+        </w:rPr>
+      </w:pPr>
+      <w:r>
+        <w:rPr>
+          <w:rFonts w:hint="eastAsia" w:ascii="宋体" w:hAnsi="宋体" w:eastAsia="宋体" w:cs="宋体"/>
+          <w:lang w:val="en-US" w:eastAsia="zh-CN"/>
+        </w:rPr>
+        <w:t>6.4 查找提交</w:t>
+      </w:r>
+    </w:p>
+    <w:p>
+      <w:pPr>
+        <w:numPr>
+          <w:ilvl w:val="0"/>
+          <w:numId w:val="0"/>
+        </w:numPr>
+        <w:jc w:val="both"/>
+        <w:rPr>
+          <w:rFonts w:hint="eastAsia" w:ascii="宋体" w:hAnsi="宋体" w:eastAsia="宋体" w:cs="宋体"/>
+          <w:lang w:val="en-US" w:eastAsia="zh-CN"/>
+        </w:rPr>
+      </w:pPr>
+      <w:r>
+        <w:rPr>
+          <w:rFonts w:hint="eastAsia" w:ascii="宋体" w:hAnsi="宋体" w:eastAsia="宋体" w:cs="宋体"/>
+          <w:lang w:val="en-US" w:eastAsia="zh-CN"/>
+        </w:rPr>
+        <w:t>6.4.1 使用git bisect</w:t>
+      </w:r>
+    </w:p>
+    <w:p>
+      <w:pPr>
+        <w:numPr>
+          <w:ilvl w:val="0"/>
+          <w:numId w:val="0"/>
+        </w:numPr>
+        <w:jc w:val="both"/>
+        <w:rPr>
+          <w:rFonts w:hint="eastAsia" w:ascii="宋体" w:hAnsi="宋体" w:eastAsia="宋体" w:cs="宋体"/>
+          <w:lang w:val="en-US" w:eastAsia="zh-CN"/>
+        </w:rPr>
+      </w:pPr>
+      <w:r>
+        <w:rPr>
+          <w:rFonts w:hint="eastAsia" w:ascii="宋体" w:hAnsi="宋体" w:eastAsia="宋体" w:cs="宋体"/>
+          <w:lang w:val="en-US" w:eastAsia="zh-CN"/>
+        </w:rPr>
+        <w:t>一般基于任意搜索条件查找特定的错误提交</w:t>
+      </w:r>
+    </w:p>
+    <w:p>
+      <w:pPr>
+        <w:numPr>
+          <w:ilvl w:val="0"/>
+          <w:numId w:val="0"/>
+        </w:numPr>
+        <w:jc w:val="both"/>
+        <w:rPr>
+          <w:rFonts w:hint="eastAsia" w:ascii="宋体" w:hAnsi="宋体" w:eastAsia="宋体" w:cs="宋体"/>
+          <w:lang w:val="en-US" w:eastAsia="zh-CN"/>
+        </w:rPr>
+      </w:pPr>
+      <w:r>
+        <w:rPr>
+          <w:rFonts w:hint="eastAsia" w:ascii="宋体" w:hAnsi="宋体" w:eastAsia="宋体" w:cs="宋体"/>
+          <w:lang w:val="en-US" w:eastAsia="zh-CN"/>
+        </w:rPr>
+        <w:t>唯一搜索要求就是，在给定版本库的一个检出状态时，你能够确定它是否符合你的搜索需求。</w:t>
+      </w:r>
+    </w:p>
+    <w:p>
+      <w:pPr>
+        <w:numPr>
+          <w:ilvl w:val="0"/>
+          <w:numId w:val="0"/>
+        </w:numPr>
+        <w:jc w:val="both"/>
+        <w:rPr>
+          <w:rFonts w:hint="eastAsia" w:ascii="宋体" w:hAnsi="宋体" w:eastAsia="宋体" w:cs="宋体"/>
+          <w:lang w:val="en-US" w:eastAsia="zh-CN"/>
+        </w:rPr>
+      </w:pPr>
+      <w:r>
+        <w:rPr>
+          <w:rFonts w:hint="eastAsia" w:ascii="宋体" w:hAnsi="宋体" w:eastAsia="宋体" w:cs="宋体"/>
+          <w:lang w:val="en-US" w:eastAsia="zh-CN"/>
+        </w:rPr>
+        <w:t>在使用git bisect 命令时，你需要首先确定一个好的提交和一个坏的提交。</w:t>
+      </w:r>
+    </w:p>
+    <w:p>
+      <w:pPr>
+        <w:numPr>
+          <w:ilvl w:val="0"/>
+          <w:numId w:val="0"/>
+        </w:numPr>
+        <w:jc w:val="both"/>
+        <w:rPr>
+          <w:rFonts w:hint="eastAsia" w:ascii="宋体" w:hAnsi="宋体" w:eastAsia="宋体" w:cs="宋体"/>
+          <w:lang w:val="en-US" w:eastAsia="zh-CN"/>
+        </w:rPr>
+      </w:pPr>
+      <w:r>
+        <w:rPr>
+          <w:rFonts w:hint="eastAsia" w:ascii="宋体" w:hAnsi="宋体" w:eastAsia="宋体" w:cs="宋体"/>
+          <w:lang w:val="en-US" w:eastAsia="zh-CN"/>
+        </w:rPr>
+        <w:t>运行git bisect命令通常为了找出某个导致版本库产生倒退或bug的特殊提交。</w:t>
+      </w:r>
+    </w:p>
+    <w:p>
+      <w:pPr>
+        <w:numPr>
+          <w:ilvl w:val="0"/>
+          <w:numId w:val="0"/>
+        </w:numPr>
+        <w:jc w:val="both"/>
+        <w:rPr>
+          <w:rFonts w:hint="eastAsia" w:ascii="宋体" w:hAnsi="宋体" w:eastAsia="宋体" w:cs="宋体"/>
+          <w:lang w:val="en-US" w:eastAsia="zh-CN"/>
+        </w:rPr>
+      </w:pPr>
+      <w:r>
+        <w:rPr>
+          <w:rFonts w:hint="eastAsia" w:ascii="宋体" w:hAnsi="宋体" w:eastAsia="宋体" w:cs="宋体"/>
+          <w:lang w:val="en-US" w:eastAsia="zh-CN"/>
+        </w:rPr>
+        <w:t>至关重要的是你要从一个干净的工作目录中启动 git bisect。</w:t>
+      </w:r>
+    </w:p>
+    <w:p>
+      <w:pPr>
+        <w:numPr>
+          <w:ilvl w:val="0"/>
+          <w:numId w:val="0"/>
+        </w:numPr>
+        <w:jc w:val="both"/>
+        <w:rPr>
+          <w:rFonts w:hint="eastAsia" w:ascii="宋体" w:hAnsi="宋体" w:eastAsia="宋体" w:cs="宋体"/>
+          <w:lang w:val="en-US" w:eastAsia="zh-CN"/>
+        </w:rPr>
+      </w:pPr>
+      <w:r>
+        <w:rPr>
+          <w:rFonts w:hint="eastAsia" w:ascii="宋体" w:hAnsi="宋体" w:eastAsia="宋体" w:cs="宋体"/>
+          <w:lang w:val="en-US" w:eastAsia="zh-CN"/>
+        </w:rPr>
+        <w:t>6.4.2 使用git blame</w:t>
+      </w:r>
+    </w:p>
+    <w:p>
+      <w:pPr>
+        <w:numPr>
+          <w:ilvl w:val="0"/>
+          <w:numId w:val="0"/>
+        </w:numPr>
+        <w:jc w:val="both"/>
+        <w:rPr>
+          <w:rFonts w:hint="eastAsia" w:ascii="宋体" w:hAnsi="宋体" w:eastAsia="宋体" w:cs="宋体"/>
+          <w:lang w:val="en-US" w:eastAsia="zh-CN"/>
+        </w:rPr>
+      </w:pPr>
+      <w:r>
+        <w:rPr>
+          <w:rFonts w:hint="eastAsia" w:ascii="宋体" w:hAnsi="宋体" w:eastAsia="宋体" w:cs="宋体"/>
+          <w:lang w:val="en-US" w:eastAsia="zh-CN"/>
+        </w:rPr>
+        <w:t>6.4.3 使用Pickaxe</w:t>
+      </w:r>
+    </w:p>
+    <w:p>
+      <w:pPr>
+        <w:numPr>
+          <w:ilvl w:val="0"/>
+          <w:numId w:val="0"/>
+        </w:numPr>
+        <w:jc w:val="both"/>
+        <w:rPr>
+          <w:rFonts w:hint="eastAsia" w:ascii="宋体" w:hAnsi="宋体" w:eastAsia="宋体" w:cs="宋体"/>
+          <w:lang w:val="en-US" w:eastAsia="zh-CN"/>
+        </w:rPr>
+      </w:pPr>
+    </w:p>
+    <w:p>
+      <w:pPr>
+        <w:numPr>
+          <w:ilvl w:val="0"/>
           <w:numId w:val="0"/>
         </w:numPr>
         <w:jc w:val="both"/>
@@ -2417,6 +2891,95 @@
       </w:pPr>
       <w:bookmarkStart w:id="60" w:name="_GoBack"/>
       <w:bookmarkEnd w:id="60"/>
+    </w:p>
+    <w:p>
+      <w:pPr>
+        <w:numPr>
+          <w:ilvl w:val="0"/>
+          <w:numId w:val="7"/>
+        </w:numPr>
+        <w:jc w:val="both"/>
+        <w:rPr>
+          <w:rFonts w:hint="eastAsia" w:ascii="宋体" w:hAnsi="宋体" w:eastAsia="宋体" w:cs="宋体"/>
+          <w:lang w:val="en-US" w:eastAsia="zh-CN"/>
+        </w:rPr>
+      </w:pPr>
+      <w:r>
+        <w:rPr>
+          <w:rFonts w:hint="eastAsia" w:ascii="宋体" w:hAnsi="宋体" w:eastAsia="宋体" w:cs="宋体"/>
+          <w:lang w:val="en-US" w:eastAsia="zh-CN"/>
+        </w:rPr>
+        <w:t>分支</w:t>
+      </w:r>
+    </w:p>
+    <w:p>
+      <w:pPr>
+        <w:numPr>
+          <w:numId w:val="0"/>
+        </w:numPr>
+        <w:jc w:val="both"/>
+        <w:rPr>
+          <w:rFonts w:hint="eastAsia" w:ascii="宋体" w:hAnsi="宋体" w:eastAsia="宋体" w:cs="宋体"/>
+          <w:lang w:val="en-US" w:eastAsia="zh-CN"/>
+        </w:rPr>
+      </w:pPr>
+    </w:p>
+    <w:p>
+      <w:pPr>
+        <w:numPr>
+          <w:numId w:val="0"/>
+        </w:numPr>
+        <w:jc w:val="both"/>
+        <w:rPr>
+          <w:rFonts w:hint="eastAsia" w:ascii="宋体" w:hAnsi="宋体" w:eastAsia="宋体" w:cs="宋体"/>
+          <w:lang w:val="en-US" w:eastAsia="zh-CN"/>
+        </w:rPr>
+      </w:pPr>
+      <w:r>
+        <w:rPr>
+          <w:rFonts w:hint="eastAsia" w:ascii="宋体" w:hAnsi="宋体" w:eastAsia="宋体" w:cs="宋体"/>
+          <w:lang w:val="en-US" w:eastAsia="zh-CN"/>
+        </w:rPr>
+        <w:t>7.1 使用分支的原因</w:t>
+      </w:r>
+    </w:p>
+    <w:p>
+      <w:pPr>
+        <w:numPr>
+          <w:numId w:val="0"/>
+        </w:numPr>
+        <w:jc w:val="both"/>
+        <w:rPr>
+          <w:rFonts w:hint="eastAsia" w:ascii="宋体" w:hAnsi="宋体" w:eastAsia="宋体" w:cs="宋体"/>
+          <w:lang w:val="en-US" w:eastAsia="zh-CN"/>
+        </w:rPr>
+      </w:pPr>
+    </w:p>
+    <w:p>
+      <w:pPr>
+        <w:numPr>
+          <w:ilvl w:val="0"/>
+          <w:numId w:val="0"/>
+        </w:numPr>
+        <w:jc w:val="both"/>
+        <w:rPr>
+          <w:rFonts w:hint="eastAsia" w:ascii="宋体" w:hAnsi="宋体" w:eastAsia="宋体" w:cs="宋体"/>
+          <w:lang w:val="en-US" w:eastAsia="zh-CN"/>
+        </w:rPr>
+      </w:pPr>
+    </w:p>
+    <w:p>
+      <w:pPr>
+        <w:numPr>
+          <w:ilvl w:val="0"/>
+          <w:numId w:val="0"/>
+        </w:numPr>
+        <w:jc w:val="both"/>
+        <w:rPr>
+          <w:rFonts w:hint="eastAsia" w:ascii="宋体" w:hAnsi="宋体" w:eastAsia="宋体" w:cs="宋体"/>
+          <w:lang w:val="en-US" w:eastAsia="zh-CN"/>
+        </w:rPr>
+      </w:pPr>
     </w:p>
     <w:p>
       <w:pPr>
@@ -2587,6 +3150,18 @@
       <w:lvlJc w:val="left"/>
     </w:lvl>
   </w:abstractNum>
+  <w:abstractNum w:abstractNumId="6">
+    <w:nsid w:val="59B0B0E7"/>
+    <w:multiLevelType w:val="singleLevel"/>
+    <w:tmpl w:val="59B0B0E7"/>
+    <w:lvl w:ilvl="0" w:tentative="0">
+      <w:start w:val="7"/>
+      <w:numFmt w:val="chineseCounting"/>
+      <w:suff w:val="space"/>
+      <w:lvlText w:val="第%1章"/>
+      <w:lvlJc w:val="left"/>
+    </w:lvl>
+  </w:abstractNum>
   <w:num w:numId="1">
     <w:abstractNumId w:val="0"/>
   </w:num>
@@ -2604,6 +3179,9 @@
   </w:num>
   <w:num w:numId="6">
     <w:abstractNumId w:val="5"/>
+  </w:num>
+  <w:num w:numId="7">
+    <w:abstractNumId w:val="6"/>
   </w:num>
 </w:numbering>
 </file>
@@ -2683,7 +3261,7 @@
     <w:lsdException w:qFormat="1" w:unhideWhenUsed="0" w:uiPriority="0" w:semiHidden="0" w:name="Title"/>
     <w:lsdException w:unhideWhenUsed="0" w:uiPriority="0" w:semiHidden="0" w:name="Closing"/>
     <w:lsdException w:unhideWhenUsed="0" w:uiPriority="0" w:semiHidden="0" w:name="Signature"/>
-    <w:lsdException w:unhideWhenUsed="0" w:uiPriority="0" w:name="Default Paragraph Font"/>
+    <w:lsdException w:qFormat="1" w:unhideWhenUsed="0" w:uiPriority="0" w:name="Default Paragraph Font"/>
     <w:lsdException w:unhideWhenUsed="0" w:uiPriority="0" w:semiHidden="0" w:name="Body Text"/>
     <w:lsdException w:unhideWhenUsed="0" w:uiPriority="0" w:semiHidden="0" w:name="Body Text Indent"/>
     <w:lsdException w:unhideWhenUsed="0" w:uiPriority="0" w:semiHidden="0" w:name="List Continue"/>
@@ -2884,6 +3462,7 @@
   <w:style w:type="character" w:default="1" w:styleId="2">
     <w:name w:val="Default Paragraph Font"/>
     <w:semiHidden/>
+    <w:qFormat/>
     <w:uiPriority w:val="0"/>
   </w:style>
   <w:style w:type="table" w:default="1" w:styleId="3">

</xml_diff>